<commit_message>
Add plane animation on homepage; add image gallery
</commit_message>
<xml_diff>
--- a/Notes.docx
+++ b/Notes.docx
@@ -1721,6 +1721,40 @@
               <w:t>Display a positive message about Volitant express, such as how many orders they have successfully completed</w:t>
             </w:r>
           </w:p>
+          <w:p>
+            <w:pPr>
+              <w:rPr>
+                <w:sz w:val="52"/>
+                <w:szCs w:val="52"/>
+                <w:lang w:val="en-US"/>
+              </w:rPr>
+            </w:pPr>
+          </w:p>
+          <w:p>
+            <w:pPr>
+              <w:rPr>
+                <w:sz w:val="52"/>
+                <w:szCs w:val="52"/>
+                <w:lang w:val="en-US"/>
+              </w:rPr>
+            </w:pPr>
+            <w:r>
+              <w:rPr>
+                <w:sz w:val="52"/>
+                <w:szCs w:val="52"/>
+                <w:lang w:val="en-US"/>
+              </w:rPr>
+              <w:t xml:space="preserve">** If you have time, add an solution to prevent the same message from displaying in a row. It would also help to increase the amount of messages possible, as there will then be </w:t>
+            </w:r>
+            <w:r>
+              <w:rPr>
+                <w:sz w:val="52"/>
+                <w:szCs w:val="52"/>
+                <w:lang w:val="en-US"/>
+              </w:rPr>
+              <w:t>a decreased chance of generating the same random number in a row</w:t>
+            </w:r>
+          </w:p>
         </w:tc>
       </w:tr>
     </w:tbl>
@@ -1810,7 +1844,6 @@
                 <w:highlight w:val="yellow"/>
                 <w:lang w:val="en-US"/>
               </w:rPr>
-              <w:lastRenderedPageBreak/>
               <w:t>Ideas:</w:t>
             </w:r>
           </w:p>
@@ -1916,6 +1949,7 @@
           <w:highlight w:val="yellow"/>
           <w:lang w:val="en-US"/>
         </w:rPr>
+        <w:lastRenderedPageBreak/>
         <w:t>Blacklisted countries:</w:t>
       </w:r>
     </w:p>
@@ -1977,7 +2011,6 @@
           <w:szCs w:val="52"/>
           <w:lang w:val="en-US"/>
         </w:rPr>
-        <w:lastRenderedPageBreak/>
         <w:t>If a country is marked with a Number, then this is the percent increase of the total transport cost to/from this country</w:t>
       </w:r>
     </w:p>
@@ -2076,6 +2109,7 @@
           <w:highlight w:val="yellow"/>
           <w:lang w:val="en-US"/>
         </w:rPr>
+        <w:lastRenderedPageBreak/>
         <w:t>Notes for Admin output</w:t>
       </w:r>
     </w:p>

</xml_diff>